<commit_message>
Day 1 , made SRS document and made the class for the table in java and mysql workbench
</commit_message>
<xml_diff>
--- a/SRS document.docx
+++ b/SRS document.docx
@@ -13,6 +13,16 @@
           <w:lang w:val="en-GB"/>
         </w:rPr>
       </w:pPr>
+      <w:r>
+        <w:rPr>
+          <w:b/>
+          <w:bCs/>
+          <w:sz w:val="32"/>
+          <w:szCs w:val="32"/>
+          <w:lang w:val="en-GB"/>
+        </w:rPr>
+        <w:t xml:space="preserve"> </w:t>
+      </w:r>
       <w:r>
         <w:rPr>
           <w:b/>
@@ -906,6 +916,7 @@
       </w:pPr>
       <w:r>
         <w:rPr>
+          <w:noProof/>
           <w:sz w:val="28"/>
           <w:szCs w:val="28"/>
           <w:lang w:val="en-GB"/>
@@ -1602,38 +1613,14 @@
         <w:rPr>
           <w:lang w:val="en-GB"/>
         </w:rPr>
-        <w:t>account_</w:t>
-      </w:r>
-      <w:r>
-        <w:rPr>
-          <w:lang w:val="en-GB"/>
-        </w:rPr>
-        <w:t>id</w:t>
+        <w:t>account_id</w:t>
       </w:r>
       <w:proofErr w:type="spellEnd"/>
       <w:r>
         <w:rPr>
           <w:lang w:val="en-GB"/>
         </w:rPr>
-        <w:t xml:space="preserve"> INT</w:t>
-      </w:r>
-      <w:r>
-        <w:rPr>
-          <w:lang w:val="en-GB"/>
-        </w:rPr>
-        <w:t xml:space="preserve"> </w:t>
-      </w:r>
-      <w:r>
-        <w:rPr>
-          <w:lang w:val="en-GB"/>
-        </w:rPr>
-        <w:t>(FK)</w:t>
-      </w:r>
-      <w:r>
-        <w:rPr>
-          <w:lang w:val="en-GB"/>
-        </w:rPr>
-        <w:t xml:space="preserve"> </w:t>
+        <w:t xml:space="preserve"> INT (FK) </w:t>
       </w:r>
     </w:p>
     <w:p>
@@ -2248,19 +2235,7 @@
         <w:rPr>
           <w:lang w:val="en-GB"/>
         </w:rPr>
-        <w:t xml:space="preserve"> </w:t>
-      </w:r>
-      <w:r>
-        <w:rPr>
-          <w:lang w:val="en-GB"/>
-        </w:rPr>
-        <w:t>VARCHAR (</w:t>
-      </w:r>
-      <w:r>
-        <w:rPr>
-          <w:lang w:val="en-GB"/>
-        </w:rPr>
-        <w:t xml:space="preserve">50) </w:t>
+        <w:t xml:space="preserve"> VARCHAR (50) </w:t>
       </w:r>
     </w:p>
     <w:p>
@@ -2306,6 +2281,7 @@
       </w:pPr>
       <w:r>
         <w:rPr>
+          <w:noProof/>
           <w:lang w:val="en-GB"/>
         </w:rPr>
         <w:drawing>
@@ -2376,6 +2352,7 @@
       </w:pPr>
       <w:r>
         <w:rPr>
+          <w:noProof/>
           <w:sz w:val="24"/>
           <w:szCs w:val="24"/>
           <w:lang w:val="en-GB"/>
@@ -2491,6 +2468,7 @@
         <w:rPr>
           <w:b/>
           <w:bCs/>
+          <w:noProof/>
           <w:lang w:val="en-GB"/>
         </w:rPr>
         <w:drawing>

</xml_diff>